<commit_message>
chore(word):add new homework's requires files
</commit_message>
<xml_diff>
--- a/2-5伺服端程式設計與開發評量二/2-5-2評量題目.docx
+++ b/2-5伺服端程式設計與開發評量二/2-5-2評量題目.docx
@@ -2040,8 +2040,44 @@
           <w:rFonts w:ascii="Times New Roman" w:eastAsia="標楷體" w:hAnsi="Times New Roman"/>
         </w:rPr>
       </w:pPr>
-      <w:permStart w:id="996883027" w:edGrp="everyone"/>
-      <w:permEnd w:id="996883027"/>
+      <w:permStart w:id="318331966" w:edGrp="everyone"/>
+      <w:r>
+        <w:rPr>
+          <w:rFonts w:ascii="Times New Roman" w:eastAsia="標楷體" w:hAnsi="Times New Roman" w:hint="eastAsia"/>
+        </w:rPr>
+        <w:t>至少</w:t>
+      </w:r>
+      <w:r>
+        <w:rPr>
+          <w:rFonts w:ascii="Times New Roman" w:eastAsia="標楷體" w:hAnsi="Times New Roman" w:hint="eastAsia"/>
+        </w:rPr>
+        <w:t>3</w:t>
+      </w:r>
+      <w:r>
+        <w:rPr>
+          <w:rFonts w:ascii="Times New Roman" w:eastAsia="標楷體" w:hAnsi="Times New Roman" w:hint="eastAsia"/>
+        </w:rPr>
+        <w:t>個</w:t>
+      </w:r>
+      <w:r>
+        <w:rPr>
+          <w:rFonts w:ascii="Times New Roman" w:eastAsia="標楷體" w:hAnsi="Times New Roman" w:hint="eastAsia"/>
+        </w:rPr>
+        <w:t>Ge</w:t>
+      </w:r>
+      <w:r>
+        <w:rPr>
+          <w:rFonts w:ascii="Times New Roman" w:eastAsia="標楷體" w:hAnsi="Times New Roman"/>
+        </w:rPr>
+        <w:t>t</w:t>
+      </w:r>
+      <w:r>
+        <w:rPr>
+          <w:rFonts w:ascii="Times New Roman" w:eastAsia="標楷體" w:hAnsi="Times New Roman" w:hint="eastAsia"/>
+        </w:rPr>
+        <w:t>方法貼上一張圖片</w:t>
+      </w:r>
+      <w:permEnd w:id="318331966"/>
     </w:p>
     <w:p>
       <w:pPr>
@@ -4356,6 +4392,7 @@
     <w:lsdException w:name="HTML Sample" w:semiHidden="1" w:unhideWhenUsed="1"/>
     <w:lsdException w:name="HTML Typewriter" w:semiHidden="1" w:unhideWhenUsed="1"/>
     <w:lsdException w:name="HTML Variable" w:semiHidden="1" w:unhideWhenUsed="1"/>
+    <w:lsdException w:name="Normal Table" w:semiHidden="1" w:unhideWhenUsed="1"/>
     <w:lsdException w:name="annotation subject" w:semiHidden="1" w:unhideWhenUsed="1"/>
     <w:lsdException w:name="No List" w:semiHidden="1" w:unhideWhenUsed="1"/>
     <w:lsdException w:name="Outline List 1" w:semiHidden="1" w:unhideWhenUsed="1"/>
@@ -4402,8 +4439,10 @@
     <w:lsdException w:name="Table Subtle 2" w:semiHidden="1" w:unhideWhenUsed="1"/>
     <w:lsdException w:name="Table Web 1" w:semiHidden="1" w:unhideWhenUsed="1"/>
     <w:lsdException w:name="Table Web 2" w:semiHidden="1" w:unhideWhenUsed="1"/>
+    <w:lsdException w:name="Table Web 3" w:semiHidden="1" w:unhideWhenUsed="1"/>
     <w:lsdException w:name="Balloon Text" w:semiHidden="1" w:unhideWhenUsed="1"/>
     <w:lsdException w:name="Table Grid" w:uiPriority="59"/>
+    <w:lsdException w:name="Table Theme" w:semiHidden="1" w:unhideWhenUsed="1"/>
     <w:lsdException w:name="Placeholder Text" w:semiHidden="1"/>
     <w:lsdException w:name="No Spacing" w:uiPriority="1" w:qFormat="1"/>
     <w:lsdException w:name="Light Shading" w:uiPriority="60"/>

</xml_diff>